<commit_message>
esto no actualiza :c
porporque no tengo idea
</commit_message>
<xml_diff>
--- a/un word.docx
+++ b/un word.docx
@@ -12,20 +12,35 @@
         <w:rPr>
           <w:lang w:val="es-CL"/>
         </w:rPr>
-        <w:t xml:space="preserve">Una nube sobre el agua </w:t>
+        <w:t xml:space="preserve">Esta </w:t>
       </w:r>
-    </w:p>
-    <w:p>
-      <w:pPr>
-        <w:rPr>
-          <w:lang w:val="es-CL"/>
-        </w:rPr>
-      </w:pPr>
+      <w:proofErr w:type="spellStart"/>
       <w:r>
         <w:rPr>
           <w:lang w:val="es-CL"/>
         </w:rPr>
-        <w:t>Cae la lluvia y el pasto</w:t>
+        <w:t>we</w:t>
+      </w:r>
+      <w:proofErr w:type="spellEnd"/>
+      <w:r>
+        <w:rPr>
+          <w:lang w:val="es-CL"/>
+        </w:rPr>
+        <w:t xml:space="preserve"> no funciona y no </w:t>
+      </w:r>
+      <w:proofErr w:type="spellStart"/>
+      <w:r>
+        <w:rPr>
+          <w:lang w:val="es-CL"/>
+        </w:rPr>
+        <w:t>se</w:t>
+      </w:r>
+      <w:proofErr w:type="spellEnd"/>
+      <w:r>
+        <w:rPr>
+          <w:lang w:val="es-CL"/>
+        </w:rPr>
+        <w:t xml:space="preserve"> porque ¡!!!</w:t>
       </w:r>
       <w:bookmarkStart w:id="0" w:name="_GoBack"/>
       <w:bookmarkEnd w:id="0"/>

</xml_diff>